<commit_message>
report class diagram modify
</commit_message>
<xml_diff>
--- a/E2team report.docx
+++ b/E2team report.docx
@@ -1912,15 +1912,14 @@
       </w:pPr>
       <w:r>
         <w:rPr>
-          <w:rFonts w:ascii="Times New Roman" w:hAnsi="Times New Roman" w:cs="Times New Roman"/>
           <w:noProof/>
         </w:rPr>
         <w:lastRenderedPageBreak/>
         <w:drawing>
-          <wp:inline distT="0" distB="0" distL="0" distR="0" wp14:anchorId="3E91DCB3" wp14:editId="6CAFEE50">
-            <wp:extent cx="3242603" cy="9106691"/>
-            <wp:effectExtent l="0" t="0" r="0" b="0"/>
-            <wp:docPr id="18" name="图片 18" descr="电脑屏幕的照片上有字&#10;&#10;低可信度描述已自动生成"/>
+          <wp:inline distT="0" distB="0" distL="0" distR="0" wp14:anchorId="5E1EB662" wp14:editId="5B47B12E">
+            <wp:extent cx="3155950" cy="8863330"/>
+            <wp:effectExtent l="0" t="0" r="6350" b="0"/>
+            <wp:docPr id="6" name="图片 6"/>
             <wp:cNvGraphicFramePr>
               <a:graphicFrameLocks xmlns:a="http://schemas.openxmlformats.org/drawingml/2006/main" noChangeAspect="1"/>
             </wp:cNvGraphicFramePr>
@@ -1928,7 +1927,7 @@
               <a:graphicData uri="http://schemas.openxmlformats.org/drawingml/2006/picture">
                 <pic:pic xmlns:pic="http://schemas.openxmlformats.org/drawingml/2006/picture">
                   <pic:nvPicPr>
-                    <pic:cNvPr id="18" name="图片 18" descr="电脑屏幕的照片上有字&#10;&#10;低可信度描述已自动生成"/>
+                    <pic:cNvPr id="1" name=""/>
                     <pic:cNvPicPr/>
                   </pic:nvPicPr>
                   <pic:blipFill>
@@ -1940,7 +1939,7 @@
                   <pic:spPr>
                     <a:xfrm>
                       <a:off x="0" y="0"/>
-                      <a:ext cx="3243790" cy="9110025"/>
+                      <a:ext cx="3155950" cy="8863330"/>
                     </a:xfrm>
                     <a:prstGeom prst="rect">
                       <a:avLst/>
@@ -2045,25 +2044,7 @@
           <w:sz w:val="28"/>
           <w:szCs w:val="28"/>
         </w:rPr>
-        <w:t>The Interface “</w:t>
-      </w:r>
-      <w:proofErr w:type="spellStart"/>
-      <w:r>
-        <w:rPr>
-          <w:rFonts w:ascii="Times New Roman" w:hAnsi="Times New Roman" w:cs="Times New Roman"/>
-          <w:sz w:val="28"/>
-          <w:szCs w:val="28"/>
-        </w:rPr>
-        <w:t>FileIO</w:t>
-      </w:r>
-      <w:proofErr w:type="spellEnd"/>
-      <w:r>
-        <w:rPr>
-          <w:rFonts w:ascii="Times New Roman" w:hAnsi="Times New Roman" w:cs="Times New Roman"/>
-          <w:sz w:val="28"/>
-          <w:szCs w:val="28"/>
-        </w:rPr>
-        <w:t>” is provided function” load ()” and “</w:t>
+        <w:t>The Interface “FileIO” is provided function” load ()” and “</w:t>
       </w:r>
       <w:r>
         <w:rPr>
@@ -2104,25 +2085,7 @@
           <w:sz w:val="28"/>
           <w:szCs w:val="28"/>
         </w:rPr>
-        <w:t>The Interface “</w:t>
-      </w:r>
-      <w:proofErr w:type="spellStart"/>
-      <w:r>
-        <w:rPr>
-          <w:rFonts w:ascii="Times New Roman" w:hAnsi="Times New Roman" w:cs="Times New Roman"/>
-          <w:sz w:val="28"/>
-          <w:szCs w:val="28"/>
-        </w:rPr>
-        <w:t>ListOfData</w:t>
-      </w:r>
-      <w:proofErr w:type="spellEnd"/>
-      <w:r>
-        <w:rPr>
-          <w:rFonts w:ascii="Times New Roman" w:hAnsi="Times New Roman" w:cs="Times New Roman"/>
-          <w:sz w:val="28"/>
-          <w:szCs w:val="28"/>
-        </w:rPr>
-        <w:t>” is provided to code user to read or write the data restricted by JSON structure; Secondly, we design the classes to implement the Interfaces;</w:t>
+        <w:t>The Interface “ListOfData” is provided to code user to read or write the data restricted by JSON structure; Secondly, we design the classes to implement the Interfaces;</w:t>
       </w:r>
     </w:p>
     <w:p>

</xml_diff>